<commit_message>
Answered several questions from Midterm 3 reveiew guide
</commit_message>
<xml_diff>
--- a/Midterms/Reviews/Midterm3Review.docx
+++ b/Midterms/Reviews/Midterm3Review.docx
@@ -10,7 +10,6 @@
           <w:b/>
         </w:rPr>
       </w:pPr>
-      <w:bookmarkStart w:id="0" w:name="_GoBack"/>
       <w:r>
         <w:rPr>
           <w:b/>
@@ -79,21 +78,7 @@
         <w:rPr>
           <w:b/>
         </w:rPr>
-        <w:t xml:space="preserve">Make </w:t>
-      </w:r>
-      <w:proofErr w:type="spellStart"/>
-      <w:r>
-        <w:rPr>
-          <w:b/>
-        </w:rPr>
-        <w:t>mergesort</w:t>
-      </w:r>
-      <w:proofErr w:type="spellEnd"/>
-      <w:r>
-        <w:rPr>
-          <w:b/>
-        </w:rPr>
-        <w:t xml:space="preserve"> (or quicksort) use pointer arithmetic to define its subarrays. </w:t>
+        <w:t xml:space="preserve">Make mergesort (or quicksort) use pointer arithmetic to define its subarrays. </w:t>
       </w:r>
     </w:p>
     <w:p>
@@ -147,21 +132,7 @@
         <w:rPr>
           <w:b/>
         </w:rPr>
-        <w:t xml:space="preserve">Write me the loop that builds a heap from an array of n numbers in </w:t>
-      </w:r>
-      <w:proofErr w:type="spellStart"/>
-      <w:r>
-        <w:rPr>
-          <w:b/>
-        </w:rPr>
-        <w:t>heapsort</w:t>
-      </w:r>
-      <w:proofErr w:type="spellEnd"/>
-      <w:r>
-        <w:rPr>
-          <w:b/>
-        </w:rPr>
-        <w:t xml:space="preserve">. </w:t>
+        <w:t xml:space="preserve">Write me the loop that builds a heap from an array of n numbers in heapsort. </w:t>
       </w:r>
     </w:p>
     <w:p>
@@ -179,27 +150,7 @@
         <w:rPr>
           <w:b/>
         </w:rPr>
-        <w:t xml:space="preserve">Write me the loop that removes items </w:t>
-      </w:r>
-      <w:r>
-        <w:rPr>
-          <w:b/>
-        </w:rPr>
-        <w:t>from the heap to the end of the array and re-</w:t>
-      </w:r>
-      <w:proofErr w:type="spellStart"/>
-      <w:r>
-        <w:rPr>
-          <w:b/>
-        </w:rPr>
-        <w:t>heapifies</w:t>
-      </w:r>
-      <w:proofErr w:type="spellEnd"/>
-      <w:r>
-        <w:rPr>
-          <w:b/>
-        </w:rPr>
-        <w:t xml:space="preserve">.   </w:t>
+        <w:t xml:space="preserve">Write me the loop that removes items from the heap to the end of the array and re-heapifies.   </w:t>
       </w:r>
     </w:p>
     <w:p>
@@ -256,59 +207,40 @@
         <w:rPr>
           <w:b/>
         </w:rPr>
-        <w:t xml:space="preserve">Show me how the type of a template class gets defined in the </w:t>
-      </w:r>
-      <w:proofErr w:type="gramStart"/>
-      <w:r>
-        <w:rPr>
-          <w:b/>
-        </w:rPr>
-        <w:t>main(</w:t>
-      </w:r>
-      <w:proofErr w:type="gramEnd"/>
-      <w:r>
-        <w:rPr>
-          <w:b/>
-        </w:rPr>
-        <w:t xml:space="preserve">) program. </w:t>
-      </w:r>
-    </w:p>
-    <w:p>
-      <w:pPr>
-        <w:numPr>
-          <w:ilvl w:val="0"/>
-          <w:numId w:val="2"/>
-        </w:numPr>
-        <w:ind w:hanging="720"/>
-        <w:rPr>
-          <w:b/>
-        </w:rPr>
-      </w:pPr>
-      <w:r>
-        <w:rPr>
-          <w:b/>
-        </w:rPr>
-        <w:t>How would you define an ar</w:t>
-      </w:r>
-      <w:r>
-        <w:rPr>
-          <w:b/>
-        </w:rPr>
-        <w:t xml:space="preserve">ray of </w:t>
-      </w:r>
-      <w:proofErr w:type="spellStart"/>
-      <w:r>
-        <w:rPr>
-          <w:b/>
-        </w:rPr>
-        <w:t>big_numbers</w:t>
-      </w:r>
-      <w:proofErr w:type="spellEnd"/>
-      <w:r>
-        <w:rPr>
-          <w:b/>
-        </w:rPr>
-        <w:t xml:space="preserve"> using a template array class like the ones from the sorting codes? </w:t>
+        <w:t xml:space="preserve">Show me how the type of a template class gets defined in the main() program. </w:t>
+      </w:r>
+    </w:p>
+    <w:p>
+      <w:pPr>
+        <w:numPr>
+          <w:ilvl w:val="1"/>
+          <w:numId w:val="2"/>
+        </w:numPr>
+        <w:ind w:hanging="720"/>
+        <w:rPr>
+          <w:b/>
+        </w:rPr>
+      </w:pPr>
+      <w:r>
+        <w:t>node &lt;int&gt; node &lt;char&gt; node &lt;string&gt;</w:t>
+      </w:r>
+    </w:p>
+    <w:p>
+      <w:pPr>
+        <w:numPr>
+          <w:ilvl w:val="0"/>
+          <w:numId w:val="2"/>
+        </w:numPr>
+        <w:ind w:hanging="720"/>
+        <w:rPr>
+          <w:b/>
+        </w:rPr>
+      </w:pPr>
+      <w:r>
+        <w:rPr>
+          <w:b/>
+        </w:rPr>
+        <w:t xml:space="preserve">How would you define an array of big_numbers using a template array class like the ones from the sorting codes? </w:t>
       </w:r>
     </w:p>
     <w:p>
@@ -350,25 +282,34 @@
     <w:p>
       <w:pPr>
         <w:numPr>
-          <w:ilvl w:val="0"/>
-          <w:numId w:val="2"/>
-        </w:numPr>
-        <w:ind w:hanging="720"/>
-        <w:rPr>
-          <w:b/>
-        </w:rPr>
-      </w:pPr>
-      <w:r>
-        <w:rPr>
-          <w:b/>
-        </w:rPr>
-        <w:t xml:space="preserve">Could we make a </w:t>
-      </w:r>
-      <w:r>
-        <w:rPr>
-          <w:b/>
-        </w:rPr>
-        <w:t xml:space="preserve">template class for binary search trees?  Why or why not? </w:t>
+          <w:ilvl w:val="1"/>
+          <w:numId w:val="2"/>
+        </w:numPr>
+        <w:ind w:hanging="720"/>
+        <w:rPr>
+          <w:b/>
+        </w:rPr>
+      </w:pPr>
+      <w:r>
+        <w:t>Recursively step down through the binary search tree, using any order preference and compare items at each step</w:t>
+      </w:r>
+    </w:p>
+    <w:p>
+      <w:pPr>
+        <w:numPr>
+          <w:ilvl w:val="0"/>
+          <w:numId w:val="2"/>
+        </w:numPr>
+        <w:ind w:hanging="720"/>
+        <w:rPr>
+          <w:b/>
+        </w:rPr>
+      </w:pPr>
+      <w:r>
+        <w:rPr>
+          <w:b/>
+        </w:rPr>
+        <w:t xml:space="preserve">Could we make a template class for binary search trees?  Why or why not? </w:t>
       </w:r>
     </w:p>
     <w:p>
@@ -392,53 +333,59 @@
     <w:p>
       <w:pPr>
         <w:numPr>
-          <w:ilvl w:val="0"/>
-          <w:numId w:val="2"/>
-        </w:numPr>
-        <w:ind w:hanging="720"/>
-        <w:rPr>
-          <w:b/>
-        </w:rPr>
-      </w:pPr>
-      <w:r>
-        <w:rPr>
-          <w:b/>
-        </w:rPr>
-        <w:t xml:space="preserve">What’s the expected run time for </w:t>
-      </w:r>
-      <w:proofErr w:type="spellStart"/>
-      <w:r>
-        <w:rPr>
-          <w:b/>
-        </w:rPr>
-        <w:t>mergesort</w:t>
-      </w:r>
-      <w:proofErr w:type="spellEnd"/>
-      <w:r>
-        <w:rPr>
-          <w:b/>
-        </w:rPr>
-        <w:t xml:space="preserve">?  Why?  What does </w:t>
-      </w:r>
-      <w:proofErr w:type="spellStart"/>
-      <w:r>
-        <w:rPr>
-          <w:b/>
-        </w:rPr>
-        <w:t>mergesort</w:t>
-      </w:r>
-      <w:proofErr w:type="spellEnd"/>
-      <w:r>
-        <w:rPr>
-          <w:b/>
-        </w:rPr>
-        <w:t xml:space="preserve"> do that’s </w:t>
-      </w:r>
-      <w:r>
-        <w:rPr>
-          <w:b/>
-        </w:rPr>
-        <w:t xml:space="preserve">inefficient compared to the other sorting algorithms? </w:t>
+          <w:ilvl w:val="1"/>
+          <w:numId w:val="2"/>
+        </w:numPr>
+        <w:ind w:hanging="720"/>
+        <w:rPr>
+          <w:b/>
+        </w:rPr>
+      </w:pPr>
+      <w:r>
+        <w:t>Quicksort’s expected runtime is nlog(n). It can degenerate to a runtime of O(n</w:t>
+      </w:r>
+      <w:r>
+        <w:rPr>
+          <w:vertAlign w:val="superscript"/>
+        </w:rPr>
+        <w:t>2</w:t>
+      </w:r>
+      <w:r>
+        <w:t>) if the largest or smallest value is chosen as the pivot in each consecutive pass.</w:t>
+      </w:r>
+    </w:p>
+    <w:p>
+      <w:pPr>
+        <w:numPr>
+          <w:ilvl w:val="0"/>
+          <w:numId w:val="2"/>
+        </w:numPr>
+        <w:ind w:hanging="720"/>
+        <w:rPr>
+          <w:b/>
+        </w:rPr>
+      </w:pPr>
+      <w:r>
+        <w:rPr>
+          <w:b/>
+        </w:rPr>
+        <w:t xml:space="preserve">What’s the expected run time for mergesort?  Why?  What does mergesort do that’s inefficient compared to the other sorting algorithms? </w:t>
+      </w:r>
+    </w:p>
+    <w:p>
+      <w:pPr>
+        <w:numPr>
+          <w:ilvl w:val="1"/>
+          <w:numId w:val="2"/>
+        </w:numPr>
+        <w:ind w:hanging="720"/>
+        <w:rPr>
+          <w:b/>
+        </w:rPr>
+      </w:pPr>
+      <w:r>
+        <w:lastRenderedPageBreak/>
+        <w:t>Mergesort’s performanc is always nlog(n). However, it does carryr a much larger memory overhead than other algorithms.</w:t>
       </w:r>
     </w:p>
     <w:p>
@@ -462,25 +409,43 @@
     <w:p>
       <w:pPr>
         <w:numPr>
-          <w:ilvl w:val="0"/>
-          <w:numId w:val="2"/>
-        </w:numPr>
-        <w:ind w:hanging="720"/>
-        <w:rPr>
-          <w:b/>
-        </w:rPr>
-      </w:pPr>
-      <w:r>
-        <w:rPr>
-          <w:b/>
-        </w:rPr>
-        <w:t>Convert 23415 in base 7 to</w:t>
-      </w:r>
-      <w:r>
-        <w:rPr>
-          <w:b/>
-        </w:rPr>
-        <w:t xml:space="preserve"> base 5, using the digit-wise algorithm from class. </w:t>
+          <w:ilvl w:val="1"/>
+          <w:numId w:val="2"/>
+        </w:numPr>
+        <w:ind w:hanging="720"/>
+        <w:rPr>
+          <w:b/>
+        </w:rPr>
+      </w:pPr>
+      <w:r>
+        <w:t>The best case runtime for insertion sort, bubble sort and selection sort is O(n). A sorted list would produce this runtime in each algorithm. The expected runtime for each of these sorting algorithms is n</w:t>
+      </w:r>
+      <w:r>
+        <w:rPr>
+          <w:vertAlign w:val="superscript"/>
+        </w:rPr>
+        <w:t>2</w:t>
+      </w:r>
+      <w:r>
+        <w:t xml:space="preserve">. </w:t>
+      </w:r>
+    </w:p>
+    <w:p>
+      <w:pPr>
+        <w:numPr>
+          <w:ilvl w:val="0"/>
+          <w:numId w:val="2"/>
+        </w:numPr>
+        <w:ind w:hanging="720"/>
+        <w:rPr>
+          <w:b/>
+        </w:rPr>
+      </w:pPr>
+      <w:r>
+        <w:rPr>
+          <w:b/>
+        </w:rPr>
+        <w:t xml:space="preserve">Convert 23415 in base 7 to base 5, using the digit-wise algorithm from class. </w:t>
       </w:r>
     </w:p>
     <w:p>
@@ -512,35 +477,11 @@
           <w:b/>
         </w:rPr>
       </w:pPr>
-      <w:proofErr w:type="spellStart"/>
-      <w:proofErr w:type="gramStart"/>
-      <w:r>
-        <w:rPr>
-          <w:b/>
-        </w:rPr>
-        <w:t>int</w:t>
-      </w:r>
-      <w:proofErr w:type="spellEnd"/>
-      <w:proofErr w:type="gramEnd"/>
-      <w:r>
-        <w:rPr>
-          <w:b/>
-        </w:rPr>
-        <w:t xml:space="preserve">&amp; </w:t>
-      </w:r>
-      <w:proofErr w:type="spellStart"/>
-      <w:r>
-        <w:rPr>
-          <w:b/>
-        </w:rPr>
-        <w:t>no_no_nanette</w:t>
-      </w:r>
-      <w:proofErr w:type="spellEnd"/>
-      <w:r>
-        <w:rPr>
-          <w:b/>
-        </w:rPr>
-        <w:t xml:space="preserve">() {  </w:t>
+      <w:r>
+        <w:rPr>
+          <w:b/>
+        </w:rPr>
+        <w:t xml:space="preserve">int&amp; no_no_nanette() {  </w:t>
       </w:r>
       <w:r>
         <w:rPr>
@@ -575,22 +516,7 @@
           <w:b/>
         </w:rPr>
         <w:tab/>
-      </w:r>
-      <w:proofErr w:type="spellStart"/>
-      <w:proofErr w:type="gramStart"/>
-      <w:r>
-        <w:rPr>
-          <w:b/>
-        </w:rPr>
-        <w:t>int</w:t>
-      </w:r>
-      <w:proofErr w:type="spellEnd"/>
-      <w:proofErr w:type="gramEnd"/>
-      <w:r>
-        <w:rPr>
-          <w:b/>
-        </w:rPr>
-        <w:t xml:space="preserve"> answer = 9;  </w:t>
+        <w:t xml:space="preserve">int answer = 9;  </w:t>
       </w:r>
       <w:r>
         <w:rPr>
@@ -628,7 +554,6 @@
         <w:rPr>
           <w:b/>
         </w:rPr>
-        <w:lastRenderedPageBreak/>
         <w:t xml:space="preserve"> </w:t>
       </w:r>
       <w:r>
@@ -636,20 +561,7 @@
           <w:b/>
         </w:rPr>
         <w:tab/>
-      </w:r>
-      <w:proofErr w:type="gramStart"/>
-      <w:r>
-        <w:rPr>
-          <w:b/>
-        </w:rPr>
-        <w:t>return</w:t>
-      </w:r>
-      <w:proofErr w:type="gramEnd"/>
-      <w:r>
-        <w:rPr>
-          <w:b/>
-        </w:rPr>
-        <w:t xml:space="preserve"> answer; </w:t>
+        <w:t xml:space="preserve">return answer; </w:t>
       </w:r>
     </w:p>
     <w:p>
@@ -689,47 +601,11 @@
           <w:b/>
         </w:rPr>
       </w:pPr>
-      <w:proofErr w:type="gramStart"/>
-      <w:r>
-        <w:rPr>
-          <w:b/>
-        </w:rPr>
-        <w:t>big-number</w:t>
-      </w:r>
-      <w:proofErr w:type="gramEnd"/>
-      <w:r>
-        <w:rPr>
-          <w:b/>
-        </w:rPr>
-        <w:t>&amp; operator =(</w:t>
-      </w:r>
-      <w:proofErr w:type="spellStart"/>
-      <w:r>
-        <w:rPr>
-          <w:b/>
-        </w:rPr>
-        <w:t>const</w:t>
-      </w:r>
-      <w:proofErr w:type="spellEnd"/>
-      <w:r>
-        <w:rPr>
-          <w:b/>
-        </w:rPr>
-        <w:t xml:space="preserve"> </w:t>
-      </w:r>
-      <w:proofErr w:type="spellStart"/>
-      <w:r>
-        <w:rPr>
-          <w:b/>
-        </w:rPr>
-        <w:t>big_number</w:t>
-      </w:r>
-      <w:proofErr w:type="spellEnd"/>
-      <w:r>
-        <w:rPr>
-          <w:b/>
-        </w:rPr>
-        <w:t xml:space="preserve">&amp; m) { </w:t>
+      <w:r>
+        <w:rPr>
+          <w:b/>
+        </w:rPr>
+        <w:t xml:space="preserve">big-number&amp; operator =(const big_number&amp; m) { </w:t>
       </w:r>
     </w:p>
     <w:p>
@@ -811,20 +687,7 @@
           <w:b/>
         </w:rPr>
         <w:tab/>
-      </w:r>
-      <w:proofErr w:type="gramStart"/>
-      <w:r>
-        <w:rPr>
-          <w:b/>
-        </w:rPr>
-        <w:t>return</w:t>
-      </w:r>
-      <w:proofErr w:type="gramEnd"/>
-      <w:r>
-        <w:rPr>
-          <w:b/>
-        </w:rPr>
-        <w:t xml:space="preserve"> *this; </w:t>
+        <w:t xml:space="preserve">return *this; </w:t>
       </w:r>
     </w:p>
     <w:p>
@@ -842,7 +705,7 @@
         <w:rPr>
           <w:b/>
         </w:rPr>
-        <w:t xml:space="preserve">} </w:t>
+        <w:t>}</w:t>
       </w:r>
       <w:r>
         <w:rPr>
@@ -870,6 +733,21 @@
     <w:p>
       <w:pPr>
         <w:numPr>
+          <w:ilvl w:val="1"/>
+          <w:numId w:val="2"/>
+        </w:numPr>
+        <w:ind w:hanging="720"/>
+        <w:rPr>
+          <w:b/>
+        </w:rPr>
+      </w:pPr>
+      <w:r>
+        <w:t xml:space="preserve">The problem with no_no_nanette() is that it creates a dangling reference. The address being returned from this method points to an object which only has a scope within no_no_nanette. Because of this, no_no_nanette returns the address of an object which has just been destroyed as the no_no_nanette returns from its scope. </w:t>
+      </w:r>
+    </w:p>
+    <w:p>
+      <w:pPr>
+        <w:numPr>
           <w:ilvl w:val="0"/>
           <w:numId w:val="2"/>
         </w:numPr>
@@ -888,25 +766,31 @@
     <w:p>
       <w:pPr>
         <w:numPr>
-          <w:ilvl w:val="0"/>
-          <w:numId w:val="2"/>
-        </w:numPr>
-        <w:ind w:hanging="720"/>
-        <w:rPr>
-          <w:b/>
-        </w:rPr>
-      </w:pPr>
-      <w:r>
-        <w:rPr>
-          <w:b/>
-        </w:rPr>
-        <w:t>Given the code for operator &gt;, what could you do to get operator &lt; for very little work?  How would y</w:t>
-      </w:r>
-      <w:r>
-        <w:rPr>
-          <w:b/>
-        </w:rPr>
-        <w:t xml:space="preserve">ou get operator == from the &gt; and &lt; operators? </w:t>
+          <w:ilvl w:val="1"/>
+          <w:numId w:val="2"/>
+        </w:numPr>
+        <w:ind w:hanging="720"/>
+        <w:rPr>
+          <w:b/>
+        </w:rPr>
+      </w:pPr>
+    </w:p>
+    <w:p>
+      <w:pPr>
+        <w:numPr>
+          <w:ilvl w:val="0"/>
+          <w:numId w:val="2"/>
+        </w:numPr>
+        <w:ind w:hanging="720"/>
+        <w:rPr>
+          <w:b/>
+        </w:rPr>
+      </w:pPr>
+      <w:r>
+        <w:rPr>
+          <w:b/>
+        </w:rPr>
+        <w:t xml:space="preserve">Given the code for operator &gt;, what could you do to get operator &lt; for very little work?  How would you get operator == from the &gt; and &lt; operators? </w:t>
       </w:r>
     </w:p>
     <w:p>
@@ -948,20 +832,7 @@
           <w:b/>
         </w:rPr>
         <w:tab/>
-      </w:r>
-      <w:proofErr w:type="gramStart"/>
-      <w:r>
-        <w:rPr>
-          <w:b/>
-        </w:rPr>
-        <w:t>pattern(</w:t>
-      </w:r>
-      <w:proofErr w:type="gramEnd"/>
-      <w:r>
-        <w:rPr>
-          <w:b/>
-        </w:rPr>
-        <w:t xml:space="preserve">outs, 4, 0);  </w:t>
+        <w:t xml:space="preserve">pattern(outs, 4, 0);  </w:t>
       </w:r>
     </w:p>
     <w:p>
@@ -971,19 +842,11 @@
           <w:b/>
         </w:rPr>
       </w:pPr>
-      <w:proofErr w:type="gramStart"/>
-      <w:r>
-        <w:rPr>
-          <w:b/>
-        </w:rPr>
-        <w:t>pattern(</w:t>
-      </w:r>
-      <w:proofErr w:type="gramEnd"/>
-      <w:r>
-        <w:rPr>
-          <w:b/>
-        </w:rPr>
-        <w:t xml:space="preserve">outs, 16, 0); </w:t>
+      <w:r>
+        <w:rPr>
+          <w:b/>
+        </w:rPr>
+        <w:t xml:space="preserve">pattern(outs, 16, 0); </w:t>
       </w:r>
     </w:p>
     <w:p>
@@ -1007,20 +870,7 @@
           <w:b/>
         </w:rPr>
         <w:tab/>
-      </w:r>
-      <w:proofErr w:type="gramStart"/>
-      <w:r>
-        <w:rPr>
-          <w:b/>
-        </w:rPr>
-        <w:t>pattern(</w:t>
-      </w:r>
-      <w:proofErr w:type="gramEnd"/>
-      <w:r>
-        <w:rPr>
-          <w:b/>
-        </w:rPr>
-        <w:t xml:space="preserve">outs, 1024, 0); </w:t>
+        <w:t xml:space="preserve">pattern(outs, 1024, 0); </w:t>
       </w:r>
     </w:p>
     <w:p>
@@ -1034,14 +884,26 @@
         <w:rPr>
           <w:b/>
         </w:rPr>
-        <w:t xml:space="preserve">What formula describes this relationship </w:t>
-      </w:r>
-      <w:r>
-        <w:rPr>
-          <w:b/>
-        </w:rPr>
-        <w:t xml:space="preserve">between the starting n and the number of calls pattern makes? </w:t>
-      </w:r>
+        <w:lastRenderedPageBreak/>
+        <w:t xml:space="preserve">What formula describes this relationship between the starting n and the number of calls pattern makes? </w:t>
+      </w:r>
+    </w:p>
+    <w:p>
+      <w:pPr>
+        <w:numPr>
+          <w:ilvl w:val="1"/>
+          <w:numId w:val="2"/>
+        </w:numPr>
+        <w:ind w:hanging="720"/>
+        <w:rPr>
+          <w:b/>
+        </w:rPr>
+      </w:pPr>
+      <w:r>
+        <w:t>Pattern will be called (2n)-1 times from a given n. This assumes a recursive base case of n=1.</w:t>
+      </w:r>
+      <w:bookmarkStart w:id="0" w:name="_GoBack"/>
+      <w:bookmarkEnd w:id="0"/>
     </w:p>
     <w:p>
       <w:pPr>
@@ -1090,13 +952,7 @@
         <w:rPr>
           <w:b/>
         </w:rPr>
-        <w:t>Show me the array after one pass (one inner</w:t>
-      </w:r>
-      <w:r>
-        <w:rPr>
-          <w:b/>
-        </w:rPr>
-        <w:t xml:space="preserve"> loop) of selection sort has run. </w:t>
+        <w:t xml:space="preserve">Show me the array after one pass (one inner loop) of selection sort has run. </w:t>
       </w:r>
     </w:p>
     <w:p>
@@ -1138,13 +994,7 @@
         <w:rPr>
           <w:b/>
         </w:rPr>
-        <w:t>Show me the array after one partition step of quicksort has run.  Wh</w:t>
-      </w:r>
-      <w:r>
-        <w:rPr>
-          <w:b/>
-        </w:rPr>
-        <w:t xml:space="preserve">ich subarrays will the code sort next? </w:t>
+        <w:t xml:space="preserve">Show me the array after one partition step of quicksort has run.  Which subarrays will the code sort next? </w:t>
       </w:r>
     </w:p>
     <w:p>
@@ -1158,109 +1008,60 @@
         <w:rPr>
           <w:b/>
         </w:rPr>
-        <w:t xml:space="preserve">Show me how </w:t>
-      </w:r>
-      <w:proofErr w:type="spellStart"/>
-      <w:r>
-        <w:rPr>
-          <w:b/>
-        </w:rPr>
-        <w:t>mergesort</w:t>
-      </w:r>
-      <w:proofErr w:type="spellEnd"/>
-      <w:r>
-        <w:rPr>
-          <w:b/>
-        </w:rPr>
-        <w:t xml:space="preserve"> will process this array to sort it. </w:t>
-      </w:r>
-    </w:p>
-    <w:p>
-      <w:pPr>
-        <w:numPr>
-          <w:ilvl w:val="0"/>
-          <w:numId w:val="2"/>
-        </w:numPr>
-        <w:ind w:hanging="720"/>
-        <w:rPr>
-          <w:b/>
-        </w:rPr>
-      </w:pPr>
-      <w:r>
-        <w:rPr>
-          <w:b/>
-        </w:rPr>
-        <w:t xml:space="preserve">Draw me the heap you get from </w:t>
-      </w:r>
-      <w:proofErr w:type="gramStart"/>
-      <w:r>
-        <w:rPr>
-          <w:b/>
-        </w:rPr>
-        <w:t>adding  the</w:t>
-      </w:r>
-      <w:proofErr w:type="gramEnd"/>
-      <w:r>
-        <w:rPr>
-          <w:b/>
-        </w:rPr>
-        <w:t xml:space="preserve"> numbers 9, 4, 5, 3, 2, 7, 8, 7 to an empty heap. </w:t>
-      </w:r>
-    </w:p>
-    <w:p>
-      <w:pPr>
-        <w:numPr>
-          <w:ilvl w:val="0"/>
-          <w:numId w:val="2"/>
-        </w:numPr>
-        <w:ind w:hanging="720"/>
-        <w:rPr>
-          <w:b/>
-        </w:rPr>
-      </w:pPr>
-      <w:r>
-        <w:rPr>
-          <w:b/>
-        </w:rPr>
-        <w:t xml:space="preserve">Draw me the heap you get from </w:t>
-      </w:r>
-      <w:proofErr w:type="gramStart"/>
-      <w:r>
-        <w:rPr>
-          <w:b/>
-        </w:rPr>
-        <w:t>adding  the</w:t>
-      </w:r>
-      <w:proofErr w:type="gramEnd"/>
-      <w:r>
-        <w:rPr>
-          <w:b/>
-        </w:rPr>
-        <w:t xml:space="preserve"> numbers 3, 9, 7, 2, 7, </w:t>
-      </w:r>
-      <w:r>
-        <w:rPr>
-          <w:b/>
-        </w:rPr>
-        <w:t xml:space="preserve">8, 5, 4 to an empty heap. </w:t>
-      </w:r>
-    </w:p>
-    <w:p>
-      <w:pPr>
-        <w:numPr>
-          <w:ilvl w:val="0"/>
-          <w:numId w:val="2"/>
-        </w:numPr>
-        <w:ind w:hanging="720"/>
-        <w:rPr>
-          <w:b/>
-        </w:rPr>
-      </w:pPr>
-      <w:r>
-        <w:rPr>
-          <w:b/>
-        </w:rPr>
-        <w:lastRenderedPageBreak/>
+        <w:t xml:space="preserve">Show me how mergesort will process this array to sort it. </w:t>
+      </w:r>
+    </w:p>
+    <w:p>
+      <w:pPr>
+        <w:numPr>
+          <w:ilvl w:val="0"/>
+          <w:numId w:val="2"/>
+        </w:numPr>
+        <w:ind w:hanging="720"/>
+        <w:rPr>
+          <w:b/>
+        </w:rPr>
+      </w:pPr>
+      <w:r>
+        <w:rPr>
+          <w:b/>
+        </w:rPr>
+        <w:t xml:space="preserve">Draw me the heap you get from adding  the numbers 9, 4, 5, 3, 2, 7, 8, 7 to an empty heap. </w:t>
+      </w:r>
+    </w:p>
+    <w:p>
+      <w:pPr>
+        <w:numPr>
+          <w:ilvl w:val="0"/>
+          <w:numId w:val="2"/>
+        </w:numPr>
+        <w:ind w:hanging="720"/>
+        <w:rPr>
+          <w:b/>
+        </w:rPr>
+      </w:pPr>
+      <w:r>
+        <w:rPr>
+          <w:b/>
+        </w:rPr>
+        <w:t xml:space="preserve">Draw me the heap you get from adding  the numbers 3, 9, 7, 2, 7, 8, 5, 4 to an empty heap. </w:t>
+      </w:r>
+    </w:p>
+    <w:p>
+      <w:pPr>
+        <w:numPr>
+          <w:ilvl w:val="0"/>
+          <w:numId w:val="2"/>
+        </w:numPr>
+        <w:ind w:hanging="720"/>
+        <w:rPr>
+          <w:b/>
+        </w:rPr>
+      </w:pPr>
+      <w:r>
+        <w:rPr>
+          <w:b/>
+        </w:rPr>
         <w:t xml:space="preserve">Draw me the heap you get after removing the 9 from the heap in the previous question. </w:t>
       </w:r>
     </w:p>
@@ -1280,21 +1081,7 @@
         <w:rPr>
           <w:b/>
         </w:rPr>
-        <w:t xml:space="preserve">Show me the code that checks for </w:t>
-      </w:r>
-      <w:proofErr w:type="spellStart"/>
-      <w:r>
-        <w:rPr>
-          <w:b/>
-        </w:rPr>
-        <w:t>self assignment</w:t>
-      </w:r>
-      <w:proofErr w:type="spellEnd"/>
-      <w:r>
-        <w:rPr>
-          <w:b/>
-        </w:rPr>
-        <w:t xml:space="preserve"> in operator =, and tell me what it’s checking.  </w:t>
+        <w:t xml:space="preserve">Show me the code that checks for self assignment in operator =, and tell me what it’s checking.  </w:t>
       </w:r>
     </w:p>
     <w:p>
@@ -1308,27 +1095,7 @@
         <w:rPr>
           <w:b/>
         </w:rPr>
-        <w:t xml:space="preserve">Where else in </w:t>
-      </w:r>
-      <w:proofErr w:type="spellStart"/>
-      <w:r>
-        <w:rPr>
-          <w:b/>
-        </w:rPr>
-        <w:t>big_number</w:t>
-      </w:r>
-      <w:proofErr w:type="spellEnd"/>
-      <w:r>
-        <w:rPr>
-          <w:b/>
-        </w:rPr>
-        <w:t xml:space="preserve"> might we need to ch</w:t>
-      </w:r>
-      <w:r>
-        <w:rPr>
-          <w:b/>
-        </w:rPr>
-        <w:t xml:space="preserve">eck for this? </w:t>
+        <w:t xml:space="preserve">Where else in big_number might we need to check for this? </w:t>
       </w:r>
     </w:p>
     <w:p>
@@ -1364,115 +1131,61 @@
         <w:rPr>
           <w:b/>
         </w:rPr>
-        <w:t>Given an array representation of a heap, tell me a formula to get the parent of a heap item in the array.  Tell me a formula to get an array heap item’</w:t>
-      </w:r>
-      <w:r>
-        <w:rPr>
-          <w:b/>
-        </w:rPr>
-        <w:t xml:space="preserve">s left child, and its right child.   </w:t>
-      </w:r>
-    </w:p>
-    <w:p>
-      <w:pPr>
-        <w:numPr>
-          <w:ilvl w:val="0"/>
-          <w:numId w:val="2"/>
-        </w:numPr>
-        <w:ind w:hanging="720"/>
-        <w:rPr>
-          <w:b/>
-        </w:rPr>
-      </w:pPr>
-      <w:r>
-        <w:rPr>
-          <w:b/>
-        </w:rPr>
-        <w:t>Given the answers to the question above, write me a loop that re-</w:t>
-      </w:r>
-      <w:proofErr w:type="spellStart"/>
-      <w:r>
-        <w:rPr>
-          <w:b/>
-        </w:rPr>
-        <w:t>heapifies</w:t>
-      </w:r>
-      <w:proofErr w:type="spellEnd"/>
-      <w:r>
-        <w:rPr>
-          <w:b/>
-        </w:rPr>
-        <w:t xml:space="preserve"> a heap after one new element has been added. </w:t>
-      </w:r>
-    </w:p>
-    <w:p>
-      <w:pPr>
-        <w:numPr>
-          <w:ilvl w:val="0"/>
-          <w:numId w:val="2"/>
-        </w:numPr>
-        <w:ind w:hanging="720"/>
-        <w:rPr>
-          <w:b/>
-        </w:rPr>
-      </w:pPr>
-      <w:r>
-        <w:rPr>
-          <w:b/>
-        </w:rPr>
-        <w:t>Given the answers to the question above, write me a loop that re-</w:t>
-      </w:r>
-      <w:proofErr w:type="spellStart"/>
-      <w:r>
-        <w:rPr>
-          <w:b/>
-        </w:rPr>
-        <w:t>heapifies</w:t>
-      </w:r>
-      <w:proofErr w:type="spellEnd"/>
-      <w:r>
-        <w:rPr>
-          <w:b/>
-        </w:rPr>
-        <w:t xml:space="preserve"> a heap after the root </w:t>
-      </w:r>
-      <w:r>
-        <w:rPr>
-          <w:b/>
-        </w:rPr>
-        <w:t xml:space="preserve">element has been removed. </w:t>
-      </w:r>
-    </w:p>
-    <w:p>
-      <w:pPr>
-        <w:numPr>
-          <w:ilvl w:val="0"/>
-          <w:numId w:val="2"/>
-        </w:numPr>
-        <w:ind w:hanging="720"/>
-        <w:rPr>
-          <w:b/>
-        </w:rPr>
-      </w:pPr>
-      <w:r>
-        <w:rPr>
-          <w:b/>
-        </w:rPr>
-        <w:t xml:space="preserve">What is particularly good to eat around Boulder?  Delight the </w:t>
-      </w:r>
-      <w:proofErr w:type="spellStart"/>
-      <w:r>
-        <w:rPr>
-          <w:b/>
-        </w:rPr>
-        <w:t>tastebuds</w:t>
-      </w:r>
-      <w:proofErr w:type="spellEnd"/>
-      <w:r>
-        <w:rPr>
-          <w:b/>
-        </w:rPr>
-        <w:t xml:space="preserve"> of Dr. White. </w:t>
+        <w:t xml:space="preserve">Given an array representation of a heap, tell me a formula to get the parent of a heap item in the array.  Tell me a formula to get an array heap item’s left child, and its right child.   </w:t>
+      </w:r>
+    </w:p>
+    <w:p>
+      <w:pPr>
+        <w:numPr>
+          <w:ilvl w:val="0"/>
+          <w:numId w:val="2"/>
+        </w:numPr>
+        <w:ind w:hanging="720"/>
+        <w:rPr>
+          <w:b/>
+        </w:rPr>
+      </w:pPr>
+      <w:r>
+        <w:rPr>
+          <w:b/>
+        </w:rPr>
+        <w:t xml:space="preserve">Given the answers to the question above, write me a loop that re-heapifies a heap after one new element has been added. </w:t>
+      </w:r>
+    </w:p>
+    <w:p>
+      <w:pPr>
+        <w:numPr>
+          <w:ilvl w:val="0"/>
+          <w:numId w:val="2"/>
+        </w:numPr>
+        <w:ind w:hanging="720"/>
+        <w:rPr>
+          <w:b/>
+        </w:rPr>
+      </w:pPr>
+      <w:r>
+        <w:rPr>
+          <w:b/>
+        </w:rPr>
+        <w:t xml:space="preserve">Given the answers to the question above, write me a loop that re-heapifies a heap after the root element has been removed. </w:t>
+      </w:r>
+    </w:p>
+    <w:p>
+      <w:pPr>
+        <w:numPr>
+          <w:ilvl w:val="0"/>
+          <w:numId w:val="2"/>
+        </w:numPr>
+        <w:ind w:hanging="720"/>
+        <w:rPr>
+          <w:b/>
+        </w:rPr>
+      </w:pPr>
+      <w:r>
+        <w:rPr>
+          <w:b/>
+        </w:rPr>
+        <w:t xml:space="preserve">What is particularly good to eat around Boulder?  Delight the tastebuds of Dr. White. </w:t>
       </w:r>
     </w:p>
     <w:p>
@@ -1505,7 +1218,6 @@
         <w:t xml:space="preserve"> </w:t>
       </w:r>
     </w:p>
-    <w:bookmarkEnd w:id="0"/>
     <w:p>
       <w:pPr>
         <w:spacing w:after="0" w:line="259" w:lineRule="auto"/>

</xml_diff>